<commit_message>
Update Tool Rental Design document.docx
</commit_message>
<xml_diff>
--- a/Tool Rental Design document.docx
+++ b/Tool Rental Design document.docx
@@ -184,12 +184,12 @@
                 <wp:extent cx="7315200" cy="1215391"/>
                 <wp:effectExtent b="0" l="0" r="0" t="0"/>
                 <wp:wrapNone/>
-                <wp:docPr id="158" name="image6.png"/>
+                <wp:docPr id="158" name="image7.png"/>
                 <a:graphic>
                   <a:graphicData uri="http://schemas.openxmlformats.org/drawingml/2006/picture">
                     <pic:pic>
                       <pic:nvPicPr>
-                        <pic:cNvPr id="0" name="image6.png"/>
+                        <pic:cNvPr id="0" name="image7.png"/>
                         <pic:cNvPicPr preferRelativeResize="0"/>
                       </pic:nvPicPr>
                       <pic:blipFill>
@@ -313,12 +313,12 @@
                 <wp:extent cx="7324725" cy="932238"/>
                 <wp:effectExtent b="0" l="0" r="0" t="0"/>
                 <wp:wrapSquare wrapText="bothSides" distB="0" distT="0" distL="114300" distR="114300"/>
-                <wp:docPr id="156" name="image4.png"/>
+                <wp:docPr id="156" name="image5.png"/>
                 <a:graphic>
                   <a:graphicData uri="http://schemas.openxmlformats.org/drawingml/2006/picture">
                     <pic:pic>
                       <pic:nvPicPr>
-                        <pic:cNvPr id="0" name="image4.png"/>
+                        <pic:cNvPr id="0" name="image5.png"/>
                         <pic:cNvPicPr preferRelativeResize="0"/>
                       </pic:nvPicPr>
                       <pic:blipFill>
@@ -416,12 +416,12 @@
                 <wp:extent cx="7324725" cy="1019175"/>
                 <wp:effectExtent b="0" l="0" r="0" t="0"/>
                 <wp:wrapSquare wrapText="bothSides" distB="0" distT="0" distL="114300" distR="114300"/>
-                <wp:docPr id="157" name="image5.png"/>
+                <wp:docPr id="157" name="image6.png"/>
                 <a:graphic>
                   <a:graphicData uri="http://schemas.openxmlformats.org/drawingml/2006/picture">
                     <pic:pic>
                       <pic:nvPicPr>
-                        <pic:cNvPr id="0" name="image5.png"/>
+                        <pic:cNvPr id="0" name="image6.png"/>
                         <pic:cNvPicPr preferRelativeResize="0"/>
                       </pic:nvPicPr>
                       <pic:blipFill>
@@ -673,12 +673,12 @@
                 <wp:extent cx="6924675" cy="1997502"/>
                 <wp:effectExtent b="0" l="0" r="0" t="0"/>
                 <wp:wrapSquare wrapText="bothSides" distB="0" distT="0" distL="114300" distR="114300"/>
-                <wp:docPr id="155" name="image2.png"/>
+                <wp:docPr id="155" name="image4.png"/>
                 <a:graphic>
                   <a:graphicData uri="http://schemas.openxmlformats.org/drawingml/2006/picture">
                     <pic:pic>
                       <pic:nvPicPr>
-                        <pic:cNvPr id="0" name="image2.png"/>
+                        <pic:cNvPr id="0" name="image4.png"/>
                         <pic:cNvPicPr preferRelativeResize="0"/>
                       </pic:nvPicPr>
                       <pic:blipFill>
@@ -3314,6 +3314,104 @@
               <w:vertAlign w:val="baseline"/>
             </w:rPr>
           </w:pPr>
+          <w:hyperlink w:anchor="_heading=h.cixw13ue1xzy">
+            <w:r>
+              <w:rPr>
+                <w:rFonts w:ascii="Arial" w:cs="Arial" w:eastAsia="Arial" w:hAnsi="Arial"/>
+                <w:b w:val="0"/>
+                <w:i w:val="0"/>
+                <w:smallCaps w:val="0"/>
+                <w:strike w:val="0"/>
+                <w:color w:val="000000"/>
+                <w:sz w:val="22"/>
+                <w:szCs w:val="22"/>
+                <w:u w:val="none"/>
+                <w:shd w:fill="auto" w:val="clear"/>
+                <w:vertAlign w:val="baseline"/>
+                <w:rtl w:val="0"/>
+              </w:rPr>
+              <w:t xml:space="preserve">Unit Test Classes</w:t>
+              <w:tab/>
+              <w:t xml:space="preserve">16</w:t>
+            </w:r>
+          </w:hyperlink>
+          <w:r>
+            <w:rPr>
+              <w:rtl w:val="0"/>
+            </w:rPr>
+          </w:r>
+        </w:p>
+        <w:p>
+          <w:pPr>
+            <w:widowControl w:val="0"/>
+            <w:tabs>
+              <w:tab w:val="right" w:leader="dot" w:pos="12000"/>
+            </w:tabs>
+            <w:spacing w:before="60" w:lineRule="auto"/>
+            <w:ind w:left="720" w:firstLine="0"/>
+            <w:rPr>
+              <w:rFonts w:ascii="Arial" w:cs="Arial" w:eastAsia="Arial" w:hAnsi="Arial"/>
+              <w:b w:val="0"/>
+              <w:i w:val="0"/>
+              <w:smallCaps w:val="0"/>
+              <w:strike w:val="0"/>
+              <w:color w:val="000000"/>
+              <w:sz w:val="22"/>
+              <w:szCs w:val="22"/>
+              <w:u w:val="none"/>
+              <w:shd w:fill="auto" w:val="clear"/>
+              <w:vertAlign w:val="baseline"/>
+            </w:rPr>
+          </w:pPr>
+          <w:hyperlink w:anchor="_heading=h.lupdky9ffxk9">
+            <w:r>
+              <w:rPr>
+                <w:rFonts w:ascii="Arial" w:cs="Arial" w:eastAsia="Arial" w:hAnsi="Arial"/>
+                <w:b w:val="0"/>
+                <w:i w:val="0"/>
+                <w:smallCaps w:val="0"/>
+                <w:strike w:val="0"/>
+                <w:color w:val="000000"/>
+                <w:sz w:val="22"/>
+                <w:szCs w:val="22"/>
+                <w:u w:val="none"/>
+                <w:shd w:fill="auto" w:val="clear"/>
+                <w:vertAlign w:val="baseline"/>
+                <w:rtl w:val="0"/>
+              </w:rPr>
+              <w:t xml:space="preserve">Unit Test Class 1</w:t>
+              <w:tab/>
+              <w:t xml:space="preserve">16</w:t>
+            </w:r>
+          </w:hyperlink>
+          <w:r>
+            <w:rPr>
+              <w:rtl w:val="0"/>
+            </w:rPr>
+          </w:r>
+        </w:p>
+        <w:p>
+          <w:pPr>
+            <w:widowControl w:val="0"/>
+            <w:tabs>
+              <w:tab w:val="right" w:leader="dot" w:pos="12000"/>
+            </w:tabs>
+            <w:spacing w:before="60" w:lineRule="auto"/>
+            <w:ind w:left="360" w:firstLine="0"/>
+            <w:rPr>
+              <w:rFonts w:ascii="Arial" w:cs="Arial" w:eastAsia="Arial" w:hAnsi="Arial"/>
+              <w:b w:val="0"/>
+              <w:i w:val="0"/>
+              <w:smallCaps w:val="0"/>
+              <w:strike w:val="0"/>
+              <w:color w:val="000000"/>
+              <w:sz w:val="22"/>
+              <w:szCs w:val="22"/>
+              <w:u w:val="none"/>
+              <w:shd w:fill="auto" w:val="clear"/>
+              <w:vertAlign w:val="baseline"/>
+            </w:rPr>
+          </w:pPr>
           <w:hyperlink w:anchor="_heading=h.ah5svou0cds1">
             <w:r>
               <w:rPr>
@@ -9270,12 +9368,12 @@
           <wp:inline distB="114300" distT="114300" distL="114300" distR="114300">
             <wp:extent cx="5943600" cy="5067300"/>
             <wp:effectExtent b="0" l="0" r="0" t="0"/>
-            <wp:docPr id="160" name="image8.png"/>
+            <wp:docPr id="160" name="image3.png"/>
             <a:graphic>
               <a:graphicData uri="http://schemas.openxmlformats.org/drawingml/2006/picture">
                 <pic:pic>
                   <pic:nvPicPr>
-                    <pic:cNvPr id="0" name="image8.png"/>
+                    <pic:cNvPr id="0" name="image3.png"/>
                     <pic:cNvPicPr preferRelativeResize="0"/>
                   </pic:nvPicPr>
                   <pic:blipFill>
@@ -9942,12 +10040,12 @@
           <wp:inline distB="114300" distT="114300" distL="114300" distR="114300">
             <wp:extent cx="5943600" cy="4292600"/>
             <wp:effectExtent b="0" l="0" r="0" t="0"/>
-            <wp:docPr id="161" name="image3.png"/>
+            <wp:docPr id="161" name="image2.png"/>
             <a:graphic>
               <a:graphicData uri="http://schemas.openxmlformats.org/drawingml/2006/picture">
                 <pic:pic>
                   <pic:nvPicPr>
-                    <pic:cNvPr id="0" name="image3.png"/>
+                    <pic:cNvPr id="0" name="image2.png"/>
                     <pic:cNvPicPr preferRelativeResize="0"/>
                   </pic:nvPicPr>
                   <pic:blipFill>
@@ -13370,7 +13468,6 @@
     </w:p>
     <w:p>
       <w:pPr>
-        <w:ind w:left="720" w:firstLine="0"/>
         <w:rPr/>
       </w:pPr>
       <w:r>
@@ -13384,8 +13481,70 @@
         <w:pStyle w:val="Heading2"/>
         <w:rPr/>
       </w:pPr>
-      <w:bookmarkStart w:colFirst="0" w:colLast="0" w:name="_heading=h.ah5svou0cds1" w:id="70"/>
+      <w:bookmarkStart w:colFirst="0" w:colLast="0" w:name="_heading=h.cixw13ue1xzy" w:id="70"/>
       <w:bookmarkEnd w:id="70"/>
+      <w:r>
+        <w:rPr>
+          <w:rtl w:val="0"/>
+        </w:rPr>
+        <w:t xml:space="preserve">Unit Test Classes</w:t>
+      </w:r>
+    </w:p>
+    <w:p>
+      <w:pPr>
+        <w:pStyle w:val="Heading3"/>
+        <w:rPr/>
+      </w:pPr>
+      <w:bookmarkStart w:colFirst="0" w:colLast="0" w:name="_heading=h.g2ia0fk9prqj" w:id="71"/>
+      <w:bookmarkEnd w:id="71"/>
+      <w:r>
+        <w:rPr>
+          <w:rtl w:val="0"/>
+        </w:rPr>
+      </w:r>
+    </w:p>
+    <w:p>
+      <w:pPr>
+        <w:pStyle w:val="Heading3"/>
+        <w:rPr/>
+      </w:pPr>
+      <w:bookmarkStart w:colFirst="0" w:colLast="0" w:name="_heading=h.lupdky9ffxk9" w:id="72"/>
+      <w:bookmarkEnd w:id="72"/>
+      <w:r>
+        <w:rPr>
+          <w:rtl w:val="0"/>
+        </w:rPr>
+        <w:t xml:space="preserve">Unit Test Class 1</w:t>
+      </w:r>
+    </w:p>
+    <w:p>
+      <w:pPr>
+        <w:rPr/>
+      </w:pPr>
+      <w:r>
+        <w:rPr>
+          <w:rtl w:val="0"/>
+        </w:rPr>
+        <w:t xml:space="preserve">&lt;List all the operations and details of this class&gt;</w:t>
+      </w:r>
+    </w:p>
+    <w:p>
+      <w:pPr>
+        <w:rPr/>
+      </w:pPr>
+      <w:r>
+        <w:rPr>
+          <w:rtl w:val="0"/>
+        </w:rPr>
+      </w:r>
+    </w:p>
+    <w:p>
+      <w:pPr>
+        <w:pStyle w:val="Heading2"/>
+        <w:rPr/>
+      </w:pPr>
+      <w:bookmarkStart w:colFirst="0" w:colLast="0" w:name="_heading=h.ah5svou0cds1" w:id="73"/>
+      <w:bookmarkEnd w:id="73"/>
       <w:r>
         <w:rPr>
           <w:rtl w:val="0"/>
@@ -13453,8 +13612,8 @@
         <w:pStyle w:val="Heading1"/>
         <w:rPr/>
       </w:pPr>
-      <w:bookmarkStart w:colFirst="0" w:colLast="0" w:name="_heading=h.279ka65" w:id="71"/>
-      <w:bookmarkEnd w:id="71"/>
+      <w:bookmarkStart w:colFirst="0" w:colLast="0" w:name="_heading=h.279ka65" w:id="74"/>
+      <w:bookmarkEnd w:id="74"/>
       <w:r>
         <w:rPr>
           <w:rtl w:val="0"/>
@@ -13467,8 +13626,8 @@
         <w:pStyle w:val="Heading2"/>
         <w:rPr/>
       </w:pPr>
-      <w:bookmarkStart w:colFirst="0" w:colLast="0" w:name="_heading=h.meukdy" w:id="72"/>
-      <w:bookmarkEnd w:id="72"/>
+      <w:bookmarkStart w:colFirst="0" w:colLast="0" w:name="_heading=h.meukdy" w:id="75"/>
+      <w:bookmarkEnd w:id="75"/>
       <w:r>
         <w:rPr>
           <w:rtl w:val="0"/>
@@ -13604,8 +13763,8 @@
         <w:pStyle w:val="Heading2"/>
         <w:rPr/>
       </w:pPr>
-      <w:bookmarkStart w:colFirst="0" w:colLast="0" w:name="_heading=h.36ei31r" w:id="73"/>
-      <w:bookmarkEnd w:id="73"/>
+      <w:bookmarkStart w:colFirst="0" w:colLast="0" w:name="_heading=h.36ei31r" w:id="76"/>
+      <w:bookmarkEnd w:id="76"/>
       <w:r>
         <w:rPr>
           <w:rtl w:val="0"/>
@@ -13618,8 +13777,8 @@
         <w:pStyle w:val="Heading3"/>
         <w:rPr/>
       </w:pPr>
-      <w:bookmarkStart w:colFirst="0" w:colLast="0" w:name="_heading=h.1ljsd9k" w:id="74"/>
-      <w:bookmarkEnd w:id="74"/>
+      <w:bookmarkStart w:colFirst="0" w:colLast="0" w:name="_heading=h.1ljsd9k" w:id="77"/>
+      <w:bookmarkEnd w:id="77"/>
       <w:r>
         <w:rPr>
           <w:rtl w:val="0"/>
@@ -13655,8 +13814,8 @@
         <w:pStyle w:val="Heading3"/>
         <w:rPr/>
       </w:pPr>
-      <w:bookmarkStart w:colFirst="0" w:colLast="0" w:name="_heading=h.45jfvxd" w:id="75"/>
-      <w:bookmarkEnd w:id="75"/>
+      <w:bookmarkStart w:colFirst="0" w:colLast="0" w:name="_heading=h.45jfvxd" w:id="78"/>
+      <w:bookmarkEnd w:id="78"/>
       <w:r>
         <w:rPr>
           <w:rtl w:val="0"/>
@@ -14414,8 +14573,8 @@
         <w:pStyle w:val="Heading3"/>
         <w:rPr/>
       </w:pPr>
-      <w:bookmarkStart w:colFirst="0" w:colLast="0" w:name="_heading=h.2koq656" w:id="76"/>
-      <w:bookmarkEnd w:id="76"/>
+      <w:bookmarkStart w:colFirst="0" w:colLast="0" w:name="_heading=h.2koq656" w:id="79"/>
+      <w:bookmarkEnd w:id="79"/>
       <w:r>
         <w:rPr>
           <w:rtl w:val="0"/>
@@ -14554,8 +14713,8 @@
         <w:pStyle w:val="Heading3"/>
         <w:rPr/>
       </w:pPr>
-      <w:bookmarkStart w:colFirst="0" w:colLast="0" w:name="_heading=h.bu0bkt68ou6b" w:id="77"/>
-      <w:bookmarkEnd w:id="77"/>
+      <w:bookmarkStart w:colFirst="0" w:colLast="0" w:name="_heading=h.bu0bkt68ou6b" w:id="80"/>
+      <w:bookmarkEnd w:id="80"/>
       <w:r>
         <w:rPr>
           <w:rtl w:val="0"/>
@@ -14567,8 +14726,8 @@
         <w:pStyle w:val="Heading3"/>
         <w:rPr/>
       </w:pPr>
-      <w:bookmarkStart w:colFirst="0" w:colLast="0" w:name="_heading=h.1yyy98l" w:id="78"/>
-      <w:bookmarkEnd w:id="78"/>
+      <w:bookmarkStart w:colFirst="0" w:colLast="0" w:name="_heading=h.1yyy98l" w:id="81"/>
+      <w:bookmarkEnd w:id="81"/>
       <w:r>
         <w:rPr>
           <w:rtl w:val="0"/>
@@ -14876,8 +15035,8 @@
                 <w:szCs w:val="20"/>
               </w:rPr>
             </w:pPr>
-            <w:bookmarkStart w:colFirst="0" w:colLast="0" w:name="_heading=h.4iylrwe" w:id="79"/>
-            <w:bookmarkEnd w:id="79"/>
+            <w:bookmarkStart w:colFirst="0" w:colLast="0" w:name="_heading=h.4iylrwe" w:id="82"/>
+            <w:bookmarkEnd w:id="82"/>
             <w:r>
               <w:rPr>
                 <w:sz w:val="20"/>
@@ -14916,8 +15075,8 @@
         <w:pStyle w:val="Heading3"/>
         <w:rPr/>
       </w:pPr>
-      <w:bookmarkStart w:colFirst="0" w:colLast="0" w:name="_heading=h.2y3w247" w:id="80"/>
-      <w:bookmarkEnd w:id="80"/>
+      <w:bookmarkStart w:colFirst="0" w:colLast="0" w:name="_heading=h.2y3w247" w:id="83"/>
+      <w:bookmarkEnd w:id="83"/>
       <w:r>
         <w:rPr>
           <w:rtl w:val="0"/>
@@ -17204,8 +17363,8 @@
         <w:pStyle w:val="Heading3"/>
         <w:rPr/>
       </w:pPr>
-      <w:bookmarkStart w:colFirst="0" w:colLast="0" w:name="_heading=h.1d96cc0" w:id="81"/>
-      <w:bookmarkEnd w:id="81"/>
+      <w:bookmarkStart w:colFirst="0" w:colLast="0" w:name="_heading=h.1d96cc0" w:id="84"/>
+      <w:bookmarkEnd w:id="84"/>
       <w:r>
         <w:rPr>
           <w:rtl w:val="0"/>
@@ -21099,7 +21258,7 @@
 
 <file path=customXML/item1.xml><?xml version="1.0" encoding="utf-8"?>
 <go:gDocsCustomXmlDataStorage xmlns:go="http://customooxmlschemas.google.com/" xmlns:r="http://schemas.openxmlformats.org/officeDocument/2006/relationships" uri="GoogleDocsCustomDataVersion2">
-  <go:docsCustomData xmlns:go="http://customooxmlschemas.google.com/" roundtripDataSignature="AMtx7miTi2JTYQx1ajO4DtqWbJWu1GP6vQ==">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</go:docsCustomData>
+  <go:docsCustomData xmlns:go="http://customooxmlschemas.google.com/" roundtripDataSignature="AMtx7mgmHO9OuE/9VwQ8dojtK7xYJnwmBQ==">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</go:docsCustomData>
 </go:gDocsCustomXmlDataStorage>
 </file>
 

</xml_diff>